<commit_message>
moving 2020-21 bulletin and adding 2021-2022 bulletin files
</commit_message>
<xml_diff>
--- a/undergraduate-bulletin/appendices/SeniorLeadership.docx
+++ b/undergraduate-bulletin/appendices/SeniorLeadership.docx
@@ -3016,7 +3016,7 @@
         <w:rPr>
           <w:rtl w:val="0"/>
         </w:rPr>
-        <w:t xml:space="preserve">Andrea Shaw,</w:t>
+        <w:t xml:space="preserve">Andrea Shaw</w:t>
       </w:r>
       <w:r>
         <w:rPr>
@@ -3345,7 +3345,7 @@
           <w:vertAlign w:val="baseline"/>
           <w:rtl w:val="0"/>
         </w:rPr>
-        <w:t xml:space="preserve">, Ph.D, Interim Chair, Management</w:t>
+        <w:t xml:space="preserve"> Ph.D, Interim Chair, Management</w:t>
       </w:r>
     </w:p>
     <w:p>
@@ -5096,7 +5096,7 @@
       </w:r>
     </w:p>
     <w:sectPr>
-      <w:pgSz w:h="16838" w:w="12240"/>
+      <w:pgSz w:h="16838" w:w="12240" w:orient="portrait"/>
       <w:pgMar w:bottom="0" w:top="0" w:left="0" w:right="0" w:header="0" w:footer="720"/>
       <w:pgNumType w:start="1"/>
     </w:sectPr>

</xml_diff>